<commit_message>
Tests and spell fix
</commit_message>
<xml_diff>
--- a/Dokumentacija/DrugaFaza/LokTip.docx
+++ b/Dokumentacija/DrugaFaza/LokTip.docx
@@ -35,112 +35,28 @@
         </w:rPr>
       </w:pPr>
       <w:bookmarkStart w:id="1" w:name="_Toc40475649"/>
-      <w:proofErr w:type="spellStart"/>
       <w:r>
         <w:rPr>
           <w:sz w:val="42"/>
           <w:szCs w:val="42"/>
         </w:rPr>
-        <w:t>Specifikacija</w:t>
-      </w:r>
-      <w:proofErr w:type="spellEnd"/>
+        <w:t xml:space="preserve">Specifikacija scenarija upotrebe pregledanja </w:t>
+      </w:r>
       <w:r>
         <w:rPr>
           <w:sz w:val="42"/>
           <w:szCs w:val="42"/>
         </w:rPr>
-        <w:t xml:space="preserve"> </w:t>
-      </w:r>
-      <w:proofErr w:type="spellStart"/>
+        <w:t>usluga</w:t>
+      </w:r>
       <w:r>
         <w:rPr>
           <w:sz w:val="42"/>
           <w:szCs w:val="42"/>
         </w:rPr>
-        <w:t>scenarija</w:t>
-      </w:r>
-      <w:proofErr w:type="spellEnd"/>
-      <w:r>
-        <w:rPr>
-          <w:sz w:val="42"/>
-          <w:szCs w:val="42"/>
-        </w:rPr>
-        <w:t xml:space="preserve"> </w:t>
-      </w:r>
-      <w:proofErr w:type="spellStart"/>
-      <w:r>
-        <w:rPr>
-          <w:sz w:val="42"/>
-          <w:szCs w:val="42"/>
-        </w:rPr>
-        <w:t>upotrebe</w:t>
-      </w:r>
-      <w:proofErr w:type="spellEnd"/>
-      <w:r>
-        <w:rPr>
-          <w:sz w:val="42"/>
-          <w:szCs w:val="42"/>
-        </w:rPr>
-        <w:t xml:space="preserve"> </w:t>
-      </w:r>
-      <w:proofErr w:type="spellStart"/>
-      <w:r>
-        <w:rPr>
-          <w:sz w:val="42"/>
-          <w:szCs w:val="42"/>
-        </w:rPr>
-        <w:t>pregledanja</w:t>
-      </w:r>
-      <w:proofErr w:type="spellEnd"/>
-      <w:r>
-        <w:rPr>
-          <w:sz w:val="42"/>
-          <w:szCs w:val="42"/>
-        </w:rPr>
-        <w:t xml:space="preserve"> </w:t>
-      </w:r>
-      <w:proofErr w:type="spellStart"/>
-      <w:r>
-        <w:rPr>
-          <w:sz w:val="42"/>
-          <w:szCs w:val="42"/>
-        </w:rPr>
-        <w:t>usluga</w:t>
-      </w:r>
-      <w:proofErr w:type="spellEnd"/>
-      <w:r>
-        <w:rPr>
-          <w:sz w:val="42"/>
-          <w:szCs w:val="42"/>
-        </w:rPr>
-        <w:t xml:space="preserve"> </w:t>
-      </w:r>
-      <w:proofErr w:type="spellStart"/>
-      <w:r>
-        <w:rPr>
-          <w:sz w:val="42"/>
-          <w:szCs w:val="42"/>
-        </w:rPr>
-        <w:t>određenog</w:t>
-      </w:r>
-      <w:proofErr w:type="spellEnd"/>
-      <w:r>
-        <w:rPr>
-          <w:sz w:val="42"/>
-          <w:szCs w:val="42"/>
-        </w:rPr>
-        <w:t xml:space="preserve"> </w:t>
-      </w:r>
-      <w:proofErr w:type="spellStart"/>
-      <w:r>
-        <w:rPr>
-          <w:sz w:val="42"/>
-          <w:szCs w:val="42"/>
-        </w:rPr>
-        <w:t>tipa</w:t>
+        <w:t xml:space="preserve"> određenog tipa</w:t>
       </w:r>
       <w:bookmarkEnd w:id="1"/>
-      <w:proofErr w:type="spellEnd"/>
     </w:p>
     <w:p>
       <w:pPr>
@@ -220,7 +136,6 @@
                 <w:szCs w:val="36"/>
               </w:rPr>
             </w:pPr>
-            <w:proofErr w:type="spellStart"/>
             <w:r>
               <w:rPr>
                 <w:b/>
@@ -230,7 +145,6 @@
               </w:rPr>
               <w:t>Verzija</w:t>
             </w:r>
-            <w:proofErr w:type="spellEnd"/>
           </w:p>
         </w:tc>
         <w:tc>
@@ -246,7 +160,6 @@
                 <w:szCs w:val="36"/>
               </w:rPr>
             </w:pPr>
-            <w:proofErr w:type="spellStart"/>
             <w:r>
               <w:rPr>
                 <w:b/>
@@ -254,29 +167,8 @@
                 <w:sz w:val="36"/>
                 <w:szCs w:val="36"/>
               </w:rPr>
-              <w:t>Kratak</w:t>
-            </w:r>
-            <w:proofErr w:type="spellEnd"/>
-            <w:r>
-              <w:rPr>
-                <w:b/>
-                <w:bCs/>
-                <w:sz w:val="36"/>
-                <w:szCs w:val="36"/>
-              </w:rPr>
-              <w:t xml:space="preserve"> </w:t>
-            </w:r>
-            <w:proofErr w:type="spellStart"/>
-            <w:r>
-              <w:rPr>
-                <w:b/>
-                <w:bCs/>
-                <w:sz w:val="36"/>
-                <w:szCs w:val="36"/>
-              </w:rPr>
-              <w:t>opis</w:t>
-            </w:r>
-            <w:proofErr w:type="spellEnd"/>
+              <w:t>Kratak opis</w:t>
+            </w:r>
           </w:p>
         </w:tc>
         <w:tc>
@@ -359,31 +251,13 @@
                 <w:szCs w:val="28"/>
               </w:rPr>
             </w:pPr>
-            <w:proofErr w:type="spellStart"/>
             <w:r>
               <w:rPr>
                 <w:sz w:val="28"/>
                 <w:szCs w:val="28"/>
               </w:rPr>
-              <w:t>Inicijalna</w:t>
-            </w:r>
-            <w:proofErr w:type="spellEnd"/>
-            <w:r>
-              <w:rPr>
-                <w:sz w:val="28"/>
-                <w:szCs w:val="28"/>
-              </w:rPr>
-              <w:t xml:space="preserve"> </w:t>
-            </w:r>
-            <w:proofErr w:type="spellStart"/>
-            <w:r>
-              <w:rPr>
-                <w:sz w:val="28"/>
-                <w:szCs w:val="28"/>
-              </w:rPr>
-              <w:t>verzija</w:t>
-            </w:r>
-            <w:proofErr w:type="spellEnd"/>
+              <w:t>Inicijalna verzija</w:t>
+            </w:r>
           </w:p>
         </w:tc>
         <w:tc>
@@ -402,17 +276,8 @@
                 <w:sz w:val="28"/>
                 <w:szCs w:val="28"/>
               </w:rPr>
-              <w:t xml:space="preserve">Danilo </w:t>
-            </w:r>
-            <w:proofErr w:type="spellStart"/>
-            <w:r>
-              <w:rPr>
-                <w:sz w:val="28"/>
-                <w:szCs w:val="28"/>
-              </w:rPr>
-              <w:t>Lalić</w:t>
-            </w:r>
-            <w:proofErr w:type="spellEnd"/>
+              <w:t>Danilo Lalić</w:t>
+            </w:r>
           </w:p>
         </w:tc>
       </w:tr>
@@ -471,31 +336,13 @@
                 <w:szCs w:val="28"/>
               </w:rPr>
             </w:pPr>
-            <w:proofErr w:type="spellStart"/>
             <w:r>
               <w:rPr>
                 <w:sz w:val="28"/>
                 <w:szCs w:val="28"/>
               </w:rPr>
-              <w:t>Izmena</w:t>
-            </w:r>
-            <w:proofErr w:type="spellEnd"/>
-            <w:r>
-              <w:rPr>
-                <w:sz w:val="28"/>
-                <w:szCs w:val="28"/>
-              </w:rPr>
-              <w:t xml:space="preserve"> </w:t>
-            </w:r>
-            <w:proofErr w:type="spellStart"/>
-            <w:r>
-              <w:rPr>
-                <w:sz w:val="28"/>
-                <w:szCs w:val="28"/>
-              </w:rPr>
-              <w:t>nedostataka</w:t>
-            </w:r>
-            <w:proofErr w:type="spellEnd"/>
+              <w:t>Izmena nedostataka</w:t>
+            </w:r>
           </w:p>
         </w:tc>
         <w:tc>
@@ -514,17 +361,8 @@
                 <w:sz w:val="28"/>
                 <w:szCs w:val="28"/>
               </w:rPr>
-              <w:t xml:space="preserve">Danilo </w:t>
-            </w:r>
-            <w:proofErr w:type="spellStart"/>
-            <w:r>
-              <w:rPr>
-                <w:sz w:val="28"/>
-                <w:szCs w:val="28"/>
-              </w:rPr>
-              <w:t>Lalić</w:t>
-            </w:r>
-            <w:proofErr w:type="spellEnd"/>
+              <w:t>Danilo Lalić</w:t>
+            </w:r>
           </w:p>
         </w:tc>
       </w:tr>
@@ -566,11 +404,9 @@
           <w:pPr>
             <w:pStyle w:val="TOCHeading"/>
           </w:pPr>
-          <w:proofErr w:type="spellStart"/>
           <w:r>
             <w:t>Sadržaj</w:t>
           </w:r>
-          <w:proofErr w:type="spellEnd"/>
         </w:p>
         <w:p>
           <w:pPr>
@@ -592,110 +428,63 @@
           <w:r>
             <w:fldChar w:fldCharType="separate"/>
           </w:r>
-          <w:bookmarkStart w:id="2" w:name="_GoBack"/>
-          <w:bookmarkEnd w:id="2"/>
-          <w:r>
-            <w:rPr>
-              <w:rStyle w:val="Hyperlink"/>
-              <w:noProof/>
-            </w:rPr>
-            <w:fldChar w:fldCharType="begin"/>
-          </w:r>
-          <w:r>
-            <w:rPr>
-              <w:rStyle w:val="Hyperlink"/>
-              <w:noProof/>
-            </w:rPr>
-            <w:instrText xml:space="preserve"> </w:instrText>
-          </w:r>
-          <w:r>
-            <w:rPr>
-              <w:noProof/>
-            </w:rPr>
-            <w:instrText>HYPERLINK \l "_Toc40475648"</w:instrText>
-          </w:r>
-          <w:r>
-            <w:rPr>
-              <w:rStyle w:val="Hyperlink"/>
-              <w:noProof/>
-            </w:rPr>
-            <w:instrText xml:space="preserve"> </w:instrText>
-          </w:r>
-          <w:r>
-            <w:rPr>
-              <w:rStyle w:val="Hyperlink"/>
-              <w:noProof/>
-            </w:rPr>
-          </w:r>
-          <w:r>
-            <w:rPr>
-              <w:rStyle w:val="Hyperlink"/>
-              <w:noProof/>
-            </w:rPr>
-            <w:fldChar w:fldCharType="separate"/>
-          </w:r>
-          <w:r>
-            <w:rPr>
-              <w:rStyle w:val="Hyperlink"/>
-              <w:noProof/>
-            </w:rPr>
-            <w:t>Reservation manager</w:t>
-          </w:r>
-          <w:r>
-            <w:rPr>
-              <w:noProof/>
-              <w:webHidden/>
-            </w:rPr>
-            <w:tab/>
-          </w:r>
-          <w:r>
-            <w:rPr>
-              <w:noProof/>
-              <w:webHidden/>
-            </w:rPr>
-            <w:fldChar w:fldCharType="begin"/>
-          </w:r>
-          <w:r>
-            <w:rPr>
-              <w:noProof/>
-              <w:webHidden/>
-            </w:rPr>
-            <w:instrText xml:space="preserve"> PAGEREF _Toc40475648 \h </w:instrText>
-          </w:r>
-          <w:r>
-            <w:rPr>
-              <w:noProof/>
-              <w:webHidden/>
-            </w:rPr>
-          </w:r>
-          <w:r>
-            <w:rPr>
-              <w:noProof/>
-              <w:webHidden/>
-            </w:rPr>
-            <w:fldChar w:fldCharType="separate"/>
-          </w:r>
-          <w:r>
-            <w:rPr>
-              <w:noProof/>
-              <w:webHidden/>
-            </w:rPr>
-            <w:t>1</w:t>
-          </w:r>
-          <w:r>
-            <w:rPr>
-              <w:noProof/>
-              <w:webHidden/>
-            </w:rPr>
-            <w:fldChar w:fldCharType="end"/>
-          </w:r>
-          <w:r>
-            <w:rPr>
-              <w:rStyle w:val="Hyperlink"/>
-              <w:noProof/>
-            </w:rPr>
-            <w:fldChar w:fldCharType="end"/>
-          </w:r>
+          <w:hyperlink w:anchor="_Toc40475648" w:history="1">
+            <w:r>
+              <w:rPr>
+                <w:rStyle w:val="Hyperlink"/>
+                <w:noProof/>
+              </w:rPr>
+              <w:t>Reservation manager</w:t>
+            </w:r>
+            <w:r>
+              <w:rPr>
+                <w:noProof/>
+                <w:webHidden/>
+              </w:rPr>
+              <w:tab/>
+            </w:r>
+            <w:r>
+              <w:rPr>
+                <w:noProof/>
+                <w:webHidden/>
+              </w:rPr>
+              <w:fldChar w:fldCharType="begin"/>
+            </w:r>
+            <w:r>
+              <w:rPr>
+                <w:noProof/>
+                <w:webHidden/>
+              </w:rPr>
+              <w:instrText xml:space="preserve"> PAGEREF _Toc40475648 \h </w:instrText>
+            </w:r>
+            <w:r>
+              <w:rPr>
+                <w:noProof/>
+                <w:webHidden/>
+              </w:rPr>
+            </w:r>
+            <w:r>
+              <w:rPr>
+                <w:noProof/>
+                <w:webHidden/>
+              </w:rPr>
+              <w:fldChar w:fldCharType="separate"/>
+            </w:r>
+            <w:r>
+              <w:rPr>
+                <w:noProof/>
+                <w:webHidden/>
+              </w:rPr>
+              <w:t>1</w:t>
+            </w:r>
+            <w:r>
+              <w:rPr>
+                <w:noProof/>
+                <w:webHidden/>
+              </w:rPr>
+              <w:fldChar w:fldCharType="end"/>
+            </w:r>
+          </w:hyperlink>
         </w:p>
         <w:p>
           <w:pPr>
@@ -1645,207 +1434,85 @@
           <w:szCs w:val="36"/>
         </w:rPr>
       </w:pPr>
-      <w:bookmarkStart w:id="3" w:name="_Toc40475650"/>
+      <w:bookmarkStart w:id="2" w:name="_Toc40475650"/>
       <w:r>
         <w:rPr>
           <w:sz w:val="36"/>
           <w:szCs w:val="36"/>
         </w:rPr>
         <w:lastRenderedPageBreak/>
-        <w:t xml:space="preserve">1. </w:t>
-      </w:r>
-      <w:proofErr w:type="spellStart"/>
-      <w:r>
-        <w:rPr>
-          <w:sz w:val="36"/>
-          <w:szCs w:val="36"/>
-        </w:rPr>
-        <w:t>Uvod</w:t>
+        <w:t>1. Uvod</w:t>
+      </w:r>
+      <w:bookmarkEnd w:id="2"/>
+    </w:p>
+    <w:p>
+      <w:pPr>
+        <w:pStyle w:val="Heading3"/>
+        <w:rPr>
+          <w:szCs w:val="32"/>
+        </w:rPr>
+      </w:pPr>
+      <w:bookmarkStart w:id="3" w:name="_Toc40475651"/>
+      <w:r>
+        <w:rPr>
+          <w:szCs w:val="32"/>
+        </w:rPr>
+        <w:t>1.1. Rezime</w:t>
       </w:r>
       <w:bookmarkEnd w:id="3"/>
-      <w:proofErr w:type="spellEnd"/>
+    </w:p>
+    <w:p>
+      <w:r>
+        <w:t xml:space="preserve">Definisanje scenarija upotrebe pri pregledanju </w:t>
+      </w:r>
+      <w:r>
+        <w:t>usluga</w:t>
+      </w:r>
+      <w:r>
+        <w:t xml:space="preserve"> određenog tipa.</w:t>
+      </w:r>
     </w:p>
     <w:p>
       <w:pPr>
         <w:pStyle w:val="Heading3"/>
-        <w:rPr>
-          <w:szCs w:val="32"/>
-        </w:rPr>
-      </w:pPr>
-      <w:bookmarkStart w:id="4" w:name="_Toc40475651"/>
-      <w:r>
-        <w:rPr>
-          <w:szCs w:val="32"/>
-        </w:rPr>
-        <w:t xml:space="preserve">1.1. </w:t>
-      </w:r>
-      <w:proofErr w:type="spellStart"/>
-      <w:r>
-        <w:rPr>
-          <w:szCs w:val="32"/>
-        </w:rPr>
-        <w:t>Rezime</w:t>
+      </w:pPr>
+      <w:bookmarkStart w:id="4" w:name="_Toc40475652"/>
+      <w:r>
+        <w:t>1.2. Namena dokumenta i ciljne grupe</w:t>
       </w:r>
       <w:bookmarkEnd w:id="4"/>
-      <w:proofErr w:type="spellEnd"/>
-    </w:p>
-    <w:p>
-      <w:proofErr w:type="spellStart"/>
-      <w:r>
-        <w:t>Definisanje</w:t>
-      </w:r>
-      <w:proofErr w:type="spellEnd"/>
-      <w:r>
-        <w:t xml:space="preserve"> </w:t>
-      </w:r>
-      <w:proofErr w:type="spellStart"/>
-      <w:r>
-        <w:t>scenarija</w:t>
-      </w:r>
-      <w:proofErr w:type="spellEnd"/>
-      <w:r>
-        <w:t xml:space="preserve"> </w:t>
-      </w:r>
-      <w:proofErr w:type="spellStart"/>
-      <w:r>
-        <w:t>upotrebe</w:t>
-      </w:r>
-      <w:proofErr w:type="spellEnd"/>
-      <w:r>
-        <w:t xml:space="preserve"> </w:t>
-      </w:r>
-      <w:proofErr w:type="spellStart"/>
-      <w:r>
-        <w:t>pri</w:t>
-      </w:r>
-      <w:proofErr w:type="spellEnd"/>
-      <w:r>
-        <w:t xml:space="preserve"> </w:t>
-      </w:r>
-      <w:proofErr w:type="spellStart"/>
-      <w:r>
-        <w:t>pregledanju</w:t>
-      </w:r>
-      <w:proofErr w:type="spellEnd"/>
-      <w:r>
-        <w:t xml:space="preserve"> </w:t>
-      </w:r>
-      <w:proofErr w:type="spellStart"/>
-      <w:r>
-        <w:t>usluga</w:t>
-      </w:r>
-      <w:proofErr w:type="spellEnd"/>
-      <w:r>
-        <w:t xml:space="preserve"> </w:t>
-      </w:r>
-      <w:proofErr w:type="spellStart"/>
-      <w:r>
-        <w:t>određenog</w:t>
-      </w:r>
-      <w:proofErr w:type="spellEnd"/>
-      <w:r>
-        <w:t xml:space="preserve"> </w:t>
-      </w:r>
-      <w:proofErr w:type="spellStart"/>
-      <w:r>
-        <w:t>tipa</w:t>
-      </w:r>
-      <w:proofErr w:type="spellEnd"/>
-      <w:r>
-        <w:t>.</w:t>
+    </w:p>
+    <w:p>
+      <w:pPr>
+        <w:rPr>
+          <w:lang w:val="sr-Latn-RS"/>
+        </w:rPr>
+      </w:pPr>
+      <w:r>
+        <w:t xml:space="preserve">Ovaj dokument </w:t>
+      </w:r>
+      <w:r>
+        <w:rPr>
+          <w:lang w:val="sr-Latn-RS"/>
+        </w:rPr>
+        <w:t>će biti korišćen tokom razvoja i testiranja aplikacije. Koristiće ga svi članovi tima.</w:t>
       </w:r>
     </w:p>
     <w:p>
       <w:pPr>
         <w:pStyle w:val="Heading3"/>
-      </w:pPr>
-      <w:bookmarkStart w:id="5" w:name="_Toc40475652"/>
-      <w:r>
-        <w:t xml:space="preserve">1.2. </w:t>
-      </w:r>
-      <w:proofErr w:type="spellStart"/>
-      <w:r>
-        <w:t>Namena</w:t>
-      </w:r>
-      <w:proofErr w:type="spellEnd"/>
-      <w:r>
-        <w:t xml:space="preserve"> </w:t>
-      </w:r>
-      <w:proofErr w:type="spellStart"/>
-      <w:r>
-        <w:t>dokumenta</w:t>
-      </w:r>
-      <w:proofErr w:type="spellEnd"/>
-      <w:r>
-        <w:t xml:space="preserve"> </w:t>
-      </w:r>
-      <w:proofErr w:type="spellStart"/>
-      <w:r>
-        <w:t>i</w:t>
-      </w:r>
-      <w:proofErr w:type="spellEnd"/>
-      <w:r>
-        <w:t xml:space="preserve"> </w:t>
-      </w:r>
-      <w:proofErr w:type="spellStart"/>
-      <w:r>
-        <w:t>ciljne</w:t>
-      </w:r>
-      <w:proofErr w:type="spellEnd"/>
-      <w:r>
-        <w:t xml:space="preserve"> </w:t>
-      </w:r>
-      <w:proofErr w:type="spellStart"/>
-      <w:r>
-        <w:t>grupe</w:t>
+        <w:rPr>
+          <w:lang w:val="sr-Latn-RS"/>
+        </w:rPr>
+      </w:pPr>
+      <w:bookmarkStart w:id="5" w:name="_Toc40475653"/>
+      <w:r>
+        <w:rPr>
+          <w:lang w:val="sr-Latn-RS"/>
+        </w:rPr>
+        <w:t>1.3. Reference</w:t>
       </w:r>
       <w:bookmarkEnd w:id="5"/>
-      <w:proofErr w:type="spellEnd"/>
-    </w:p>
-    <w:p>
-      <w:pPr>
-        <w:rPr>
-          <w:lang w:val="sr-Latn-RS"/>
-        </w:rPr>
-      </w:pPr>
-      <w:proofErr w:type="spellStart"/>
-      <w:r>
-        <w:t>Ovaj</w:t>
-      </w:r>
-      <w:proofErr w:type="spellEnd"/>
-      <w:r>
-        <w:t xml:space="preserve"> </w:t>
-      </w:r>
-      <w:proofErr w:type="spellStart"/>
-      <w:r>
-        <w:t>dokument</w:t>
-      </w:r>
-      <w:proofErr w:type="spellEnd"/>
-      <w:r>
-        <w:t xml:space="preserve"> </w:t>
-      </w:r>
-      <w:r>
-        <w:rPr>
-          <w:lang w:val="sr-Latn-RS"/>
-        </w:rPr>
-        <w:t>će biti korišćen tokom razvoja i testiranja aplikacije. Koristiće ga svi članovi tima.</w:t>
-      </w:r>
-    </w:p>
-    <w:p>
-      <w:pPr>
-        <w:pStyle w:val="Heading3"/>
-        <w:rPr>
-          <w:lang w:val="sr-Latn-RS"/>
-        </w:rPr>
-      </w:pPr>
-      <w:bookmarkStart w:id="6" w:name="_Toc40475653"/>
-      <w:r>
-        <w:rPr>
-          <w:lang w:val="sr-Latn-RS"/>
-        </w:rPr>
-        <w:t>1.3. Reference</w:t>
-      </w:r>
-      <w:bookmarkEnd w:id="6"/>
     </w:p>
     <w:p>
       <w:pPr>
@@ -1890,14 +1557,14 @@
           <w:lang w:val="sr-Latn-RS"/>
         </w:rPr>
       </w:pPr>
-      <w:bookmarkStart w:id="7" w:name="_Toc40475654"/>
+      <w:bookmarkStart w:id="6" w:name="_Toc40475654"/>
       <w:r>
         <w:rPr>
           <w:lang w:val="sr-Latn-RS"/>
         </w:rPr>
         <w:t>1.4. Otvorena pitanja</w:t>
       </w:r>
-      <w:bookmarkEnd w:id="7"/>
+      <w:bookmarkEnd w:id="6"/>
     </w:p>
     <w:p>
       <w:pPr>
@@ -1921,7 +1588,7 @@
           <w:lang w:val="sr-Latn-RS"/>
         </w:rPr>
       </w:pPr>
-      <w:bookmarkStart w:id="8" w:name="_Toc40475655"/>
+      <w:bookmarkStart w:id="7" w:name="_Toc40475655"/>
       <w:r>
         <w:rPr>
           <w:sz w:val="36"/>
@@ -1946,92 +1613,92 @@
         </w:rPr>
         <w:t>usluga</w:t>
       </w:r>
+      <w:bookmarkEnd w:id="7"/>
+    </w:p>
+    <w:p>
+      <w:pPr>
+        <w:pStyle w:val="Heading3"/>
+        <w:rPr>
+          <w:lang w:val="sr-Latn-RS"/>
+        </w:rPr>
+      </w:pPr>
+      <w:bookmarkStart w:id="8" w:name="_Toc40475656"/>
+      <w:r>
+        <w:rPr>
+          <w:lang w:val="sr-Latn-RS"/>
+        </w:rPr>
+        <w:t>2.1. Kratak opis</w:t>
+      </w:r>
       <w:bookmarkEnd w:id="8"/>
     </w:p>
     <w:p>
       <w:pPr>
+        <w:rPr>
+          <w:lang w:val="sr-Latn-RS"/>
+        </w:rPr>
+      </w:pPr>
+      <w:r>
+        <w:rPr>
+          <w:lang w:val="sr-Latn-RS"/>
+        </w:rPr>
+        <w:t xml:space="preserve">Pregledanje </w:t>
+      </w:r>
+      <w:r>
+        <w:rPr>
+          <w:lang w:val="sr-Latn-RS"/>
+        </w:rPr>
+        <w:t>usluga</w:t>
+      </w:r>
+      <w:r>
+        <w:rPr>
+          <w:lang w:val="sr-Latn-RS"/>
+        </w:rPr>
+        <w:t xml:space="preserve"> određenog tipa je isto za sve korisnike</w:t>
+      </w:r>
+      <w:r>
+        <w:rPr>
+          <w:lang w:val="sr-Latn-RS"/>
+        </w:rPr>
+        <w:t xml:space="preserve"> i goste</w:t>
+      </w:r>
+      <w:r>
+        <w:rPr>
+          <w:lang w:val="sr-Latn-RS"/>
+        </w:rPr>
+        <w:t>. U nastavku su dati scenariji.</w:t>
+      </w:r>
+    </w:p>
+    <w:p>
+      <w:pPr>
         <w:pStyle w:val="Heading3"/>
         <w:rPr>
           <w:lang w:val="sr-Latn-RS"/>
         </w:rPr>
       </w:pPr>
-      <w:bookmarkStart w:id="9" w:name="_Toc40475656"/>
-      <w:r>
-        <w:rPr>
-          <w:lang w:val="sr-Latn-RS"/>
-        </w:rPr>
-        <w:t>2.1. Kratak opis</w:t>
+      <w:bookmarkStart w:id="9" w:name="_Toc40475657"/>
+      <w:r>
+        <w:rPr>
+          <w:lang w:val="sr-Latn-RS"/>
+        </w:rPr>
+        <w:t>2.2. Tok događaja</w:t>
       </w:r>
       <w:bookmarkEnd w:id="9"/>
     </w:p>
     <w:p>
       <w:pPr>
-        <w:rPr>
-          <w:lang w:val="sr-Latn-RS"/>
-        </w:rPr>
-      </w:pPr>
-      <w:r>
-        <w:rPr>
-          <w:lang w:val="sr-Latn-RS"/>
-        </w:rPr>
-        <w:t xml:space="preserve">Pregledanje </w:t>
-      </w:r>
-      <w:r>
-        <w:rPr>
-          <w:lang w:val="sr-Latn-RS"/>
-        </w:rPr>
-        <w:t>usluga</w:t>
-      </w:r>
-      <w:r>
-        <w:rPr>
-          <w:lang w:val="sr-Latn-RS"/>
-        </w:rPr>
-        <w:t xml:space="preserve"> određenog tipa je isto za sve korisnike</w:t>
-      </w:r>
-      <w:r>
-        <w:rPr>
-          <w:lang w:val="sr-Latn-RS"/>
-        </w:rPr>
-        <w:t xml:space="preserve"> i goste</w:t>
-      </w:r>
-      <w:r>
-        <w:rPr>
-          <w:lang w:val="sr-Latn-RS"/>
-        </w:rPr>
-        <w:t>. U nastavku su dati scenariji.</w:t>
-      </w:r>
-    </w:p>
-    <w:p>
-      <w:pPr>
-        <w:pStyle w:val="Heading3"/>
-        <w:rPr>
-          <w:lang w:val="sr-Latn-RS"/>
-        </w:rPr>
-      </w:pPr>
-      <w:bookmarkStart w:id="10" w:name="_Toc40475657"/>
-      <w:r>
-        <w:rPr>
-          <w:lang w:val="sr-Latn-RS"/>
-        </w:rPr>
-        <w:t>2.2. Tok događaja</w:t>
+        <w:pStyle w:val="Heading4"/>
+        <w:rPr>
+          <w:lang w:val="sr-Latn-RS"/>
+        </w:rPr>
+      </w:pPr>
+      <w:bookmarkStart w:id="10" w:name="_Toc40475658"/>
+      <w:r>
+        <w:rPr>
+          <w:lang w:val="sr-Latn-RS"/>
+        </w:rPr>
+        <w:t>2.2.1. Korisnik pregleda lokale određenog tipa</w:t>
       </w:r>
       <w:bookmarkEnd w:id="10"/>
-    </w:p>
-    <w:p>
-      <w:pPr>
-        <w:pStyle w:val="Heading4"/>
-        <w:rPr>
-          <w:lang w:val="sr-Latn-RS"/>
-        </w:rPr>
-      </w:pPr>
-      <w:bookmarkStart w:id="11" w:name="_Toc40475658"/>
-      <w:r>
-        <w:rPr>
-          <w:lang w:val="sr-Latn-RS"/>
-        </w:rPr>
-        <w:t>2.2.1. Korisnik pregleda lokale određenog tipa</w:t>
-      </w:r>
-      <w:bookmarkEnd w:id="11"/>
     </w:p>
     <w:p>
       <w:pPr>
@@ -2116,6 +1783,26 @@
         </w:rPr>
         <w:t>.</w:t>
       </w:r>
+    </w:p>
+    <w:p>
+      <w:pPr>
+        <w:pStyle w:val="ListParagraph"/>
+        <w:numPr>
+          <w:ilvl w:val="0"/>
+          <w:numId w:val="2"/>
+        </w:numPr>
+        <w:rPr>
+          <w:lang w:val="sr-Latn-RS"/>
+        </w:rPr>
+      </w:pPr>
+      <w:r>
+        <w:rPr>
+          <w:lang w:val="sr-Latn-RS"/>
+        </w:rPr>
+        <w:t>Korisnik pritiska dugme za pretraživanje.</w:t>
+      </w:r>
+      <w:bookmarkStart w:id="11" w:name="_GoBack"/>
+      <w:bookmarkEnd w:id="11"/>
     </w:p>
     <w:p>
       <w:pPr>

</xml_diff>